<commit_message>
word file and card.py
</commit_message>
<xml_diff>
--- a/Project Propocal.docx
+++ b/Project Propocal.docx
@@ -53,8 +53,19 @@
           <w:sz w:val="36"/>
           <w:szCs w:val="36"/>
         </w:rPr>
-        <w:t>NA</w:t>
-      </w:r>
+        <w:t xml:space="preserve">Artificial Intelligent Based Poker Game: </w:t>
+      </w:r>
+      <w:proofErr w:type="spellStart"/>
+      <w:r>
+        <w:rPr>
+          <w:rFonts w:ascii="Arial" w:eastAsia="Times New Roman" w:hAnsi="Arial" w:cs="Arial"/>
+          <w:color w:val="000000"/>
+          <w:sz w:val="36"/>
+          <w:szCs w:val="36"/>
+        </w:rPr>
+        <w:t>Doudizhu</w:t>
+      </w:r>
+      <w:proofErr w:type="spellEnd"/>
     </w:p>
     <w:p>
       <w:pPr>
@@ -73,96 +84,232 @@
       </w:r>
     </w:p>
     <w:p/>
-    <w:p/>
+    <w:p>
+      <w:pPr>
+        <w:pStyle w:val="ListParagraph"/>
+        <w:ind w:left="0"/>
+        <w:rPr>
+          <w:sz w:val="32"/>
+          <w:szCs w:val="32"/>
+        </w:rPr>
+      </w:pPr>
+      <w:r>
+        <w:rPr>
+          <w:sz w:val="32"/>
+          <w:szCs w:val="32"/>
+        </w:rPr>
+        <w:t>Overview</w:t>
+      </w:r>
+    </w:p>
+    <w:p>
+      <w:pPr>
+        <w:pStyle w:val="ListParagraph"/>
+        <w:ind w:left="0"/>
+        <w:rPr>
+          <w:sz w:val="32"/>
+          <w:szCs w:val="32"/>
+        </w:rPr>
+      </w:pPr>
+      <w:r>
+        <w:rPr>
+          <w:sz w:val="32"/>
+          <w:szCs w:val="32"/>
+        </w:rPr>
+        <w:t>Game Rules</w:t>
+      </w:r>
+    </w:p>
+    <w:p>
+      <w:pPr>
+        <w:pStyle w:val="ListParagraph"/>
+        <w:ind w:left="0"/>
+        <w:rPr>
+          <w:sz w:val="32"/>
+          <w:szCs w:val="32"/>
+        </w:rPr>
+      </w:pPr>
+      <w:r>
+        <w:rPr>
+          <w:sz w:val="32"/>
+          <w:szCs w:val="32"/>
+        </w:rPr>
+        <w:t>High Level Design</w:t>
+      </w:r>
+    </w:p>
+    <w:p>
+      <w:pPr>
+        <w:pStyle w:val="ListParagraph"/>
+        <w:jc w:val="both"/>
+        <w:rPr>
+          <w:rFonts w:hint="eastAsia"/>
+        </w:rPr>
+      </w:pPr>
+      <w:r>
+        <w:t xml:space="preserve">In this project, there are three players in the game. </w:t>
+      </w:r>
+      <w:r>
+        <w:rPr>
+          <w:rFonts w:hint="eastAsia"/>
+        </w:rPr>
+        <w:t>T</w:t>
+      </w:r>
+      <w:r>
+        <w:t>wo of them are our computer Artificial Intelligence agents</w:t>
+      </w:r>
+      <w:r>
+        <w:t xml:space="preserve">, and one is human. The two computer players will find the best algorithm to play the game. Based on what we have learned so </w:t>
+      </w:r>
+      <w:r>
+        <w:rPr>
+          <w:rFonts w:hint="eastAsia"/>
+        </w:rPr>
+        <w:t>far</w:t>
+      </w:r>
+      <w:r>
+        <w:t xml:space="preserve">, </w:t>
+      </w:r>
+      <w:r>
+        <w:t xml:space="preserve">we are proposing that we can use search algorithms to find the best way to play the game.  </w:t>
+      </w:r>
+      <w:r>
+        <w:t>Besides searching, reinforcement learning will also be used.</w:t>
+      </w:r>
+    </w:p>
+    <w:p>
+      <w:pPr>
+        <w:pStyle w:val="ListParagraph"/>
+        <w:jc w:val="both"/>
+      </w:pPr>
+      <w:r>
+        <w:t>During the game, the game manager will first draw cards to each player. Then the players will choose to be the landlord and peasant. The landlord will draw extra 3 cards. After this, players will start playing. The first role who gets no card on hand will win the game.</w:t>
+      </w:r>
+    </w:p>
+    <w:p>
+      <w:pPr>
+        <w:pStyle w:val="ListParagraph"/>
+        <w:jc w:val="both"/>
+        <w:rPr>
+          <w:sz w:val="32"/>
+          <w:szCs w:val="32"/>
+        </w:rPr>
+      </w:pPr>
+      <w:r>
+        <w:rPr>
+          <w:sz w:val="32"/>
+          <w:szCs w:val="32"/>
+        </w:rPr>
+        <w:lastRenderedPageBreak/>
+        <w:drawing>
+          <wp:inline distT="0" distB="0" distL="0" distR="0" wp14:anchorId="21C0FBEC" wp14:editId="4E7DBD2B">
+            <wp:extent cx="5339099" cy="4598698"/>
+            <wp:effectExtent l="0" t="0" r="0" b="0"/>
+            <wp:docPr id="1" name="Picture 1" descr="Diagram&#10;&#10;Description automatically generated"/>
+            <wp:cNvGraphicFramePr>
+              <a:graphicFrameLocks xmlns:a="http://schemas.openxmlformats.org/drawingml/2006/main" noChangeAspect="1"/>
+            </wp:cNvGraphicFramePr>
+            <a:graphic xmlns:a="http://schemas.openxmlformats.org/drawingml/2006/main">
+              <a:graphicData uri="http://schemas.openxmlformats.org/drawingml/2006/picture">
+                <pic:pic xmlns:pic="http://schemas.openxmlformats.org/drawingml/2006/picture">
+                  <pic:nvPicPr>
+                    <pic:cNvPr id="1" name="Picture 1" descr="Diagram&#10;&#10;Description automatically generated"/>
+                    <pic:cNvPicPr/>
+                  </pic:nvPicPr>
+                  <pic:blipFill>
+                    <a:blip r:embed="rId5"/>
+                    <a:stretch>
+                      <a:fillRect/>
+                    </a:stretch>
+                  </pic:blipFill>
+                  <pic:spPr>
+                    <a:xfrm>
+                      <a:off x="0" y="0"/>
+                      <a:ext cx="5347178" cy="4605657"/>
+                    </a:xfrm>
+                    <a:prstGeom prst="rect">
+                      <a:avLst/>
+                    </a:prstGeom>
+                  </pic:spPr>
+                </pic:pic>
+              </a:graphicData>
+            </a:graphic>
+          </wp:inline>
+        </w:drawing>
+      </w:r>
+    </w:p>
+    <w:p>
+      <w:pPr>
+        <w:pStyle w:val="ListParagraph"/>
+        <w:ind w:left="0"/>
+        <w:jc w:val="both"/>
+      </w:pPr>
+      <w:r>
+        <w:rPr>
+          <w:sz w:val="32"/>
+          <w:szCs w:val="32"/>
+        </w:rPr>
+        <w:t>Future Work</w:t>
+      </w:r>
+    </w:p>
     <w:p>
       <w:pPr>
         <w:pStyle w:val="ListParagraph"/>
         <w:numPr>
           <w:ilvl w:val="0"/>
-          <w:numId w:val="1"/>
+          <w:numId w:val="3"/>
         </w:numPr>
-      </w:pPr>
-      <w:r>
-        <w:t xml:space="preserve">What is </w:t>
-      </w:r>
-      <w:proofErr w:type="spellStart"/>
-      <w:r>
-        <w:t>Doudizhu</w:t>
-      </w:r>
-      <w:proofErr w:type="spellEnd"/>
+        <w:jc w:val="both"/>
+        <w:rPr>
+          <w:sz w:val="28"/>
+          <w:szCs w:val="28"/>
+        </w:rPr>
+      </w:pPr>
+      <w:r>
+        <w:rPr>
+          <w:sz w:val="28"/>
+          <w:szCs w:val="28"/>
+        </w:rPr>
+        <w:t>Game rule implementation</w:t>
+      </w:r>
+    </w:p>
+    <w:p>
+      <w:pPr>
+        <w:pStyle w:val="ListParagraph"/>
+        <w:jc w:val="both"/>
+      </w:pPr>
+      <w:r>
+        <w:t xml:space="preserve">We need to implement the whole </w:t>
+      </w:r>
+      <w:r>
+        <w:t>game described above. And the AI algorithms should also be implemented.</w:t>
+      </w:r>
     </w:p>
     <w:p>
       <w:pPr>
         <w:pStyle w:val="ListParagraph"/>
         <w:numPr>
           <w:ilvl w:val="0"/>
-          <w:numId w:val="1"/>
+          <w:numId w:val="3"/>
         </w:numPr>
-      </w:pPr>
-      <w:r>
-        <w:t xml:space="preserve">How to play </w:t>
-      </w:r>
-      <w:proofErr w:type="spellStart"/>
-      <w:r>
-        <w:t>Doudizhu</w:t>
-      </w:r>
-      <w:proofErr w:type="spellEnd"/>
+        <w:jc w:val="both"/>
+        <w:rPr>
+          <w:sz w:val="28"/>
+          <w:szCs w:val="28"/>
+        </w:rPr>
+      </w:pPr>
+      <w:r>
+        <w:t>UML</w:t>
+      </w:r>
     </w:p>
     <w:p>
       <w:pPr>
         <w:pStyle w:val="ListParagraph"/>
-        <w:numPr>
-          <w:ilvl w:val="0"/>
-          <w:numId w:val="1"/>
-        </w:numPr>
-      </w:pPr>
-      <w:r>
-        <w:t xml:space="preserve">How is </w:t>
-      </w:r>
-      <w:proofErr w:type="spellStart"/>
-      <w:r>
-        <w:t>Doudizhu</w:t>
-      </w:r>
-      <w:proofErr w:type="spellEnd"/>
-      <w:r>
-        <w:t xml:space="preserve"> related to </w:t>
-      </w:r>
-      <w:proofErr w:type="gramStart"/>
-      <w:r>
-        <w:t>AI  ---</w:t>
-      </w:r>
-      <w:proofErr w:type="gramEnd"/>
-      <w:r>
-        <w:t xml:space="preserve"> What algorithm we are going to use in </w:t>
-      </w:r>
-      <w:proofErr w:type="spellStart"/>
-      <w:r>
-        <w:t>Doudizhu</w:t>
-      </w:r>
-      <w:proofErr w:type="spellEnd"/>
-    </w:p>
-    <w:p>
-      <w:pPr>
-        <w:pStyle w:val="ListParagraph"/>
-        <w:numPr>
-          <w:ilvl w:val="0"/>
-          <w:numId w:val="1"/>
-        </w:numPr>
-      </w:pPr>
-      <w:r>
-        <w:t>How we are going to design our game</w:t>
-      </w:r>
-    </w:p>
-    <w:p>
-      <w:pPr>
-        <w:pStyle w:val="ListParagraph"/>
-        <w:numPr>
-          <w:ilvl w:val="0"/>
-          <w:numId w:val="1"/>
-        </w:numPr>
-      </w:pPr>
-      <w:r>
-        <w:t>Future work</w:t>
+        <w:jc w:val="both"/>
+        <w:rPr>
+          <w:sz w:val="28"/>
+          <w:szCs w:val="28"/>
+        </w:rPr>
+      </w:pPr>
+      <w:r>
+        <w:t>Draw the UML to show the relationship of our design</w:t>
       </w:r>
     </w:p>
     <w:sectPr>
@@ -178,6 +325,184 @@
 <file path=word/numbering.xml><?xml version="1.0" encoding="utf-8"?>
 <w:numbering xmlns:wpc="http://schemas.microsoft.com/office/word/2010/wordprocessingCanvas" xmlns:cx="http://schemas.microsoft.com/office/drawing/2014/chartex" xmlns:cx1="http://schemas.microsoft.com/office/drawing/2015/9/8/chartex" xmlns:cx2="http://schemas.microsoft.com/office/drawing/2015/10/21/chartex" xmlns:cx3="http://schemas.microsoft.com/office/drawing/2016/5/9/chartex" xmlns:cx4="http://schemas.microsoft.com/office/drawing/2016/5/10/chartex" xmlns:cx5="http://schemas.microsoft.com/office/drawing/2016/5/11/chartex" xmlns:cx6="http://schemas.microsoft.com/office/drawing/2016/5/12/chartex" xmlns:cx7="http://schemas.microsoft.com/office/drawing/2016/5/13/chartex" xmlns:cx8="http://schemas.microsoft.com/office/drawing/2016/5/14/chartex" xmlns:mc="http://schemas.openxmlformats.org/markup-compatibility/2006" xmlns:aink="http://schemas.microsoft.com/office/drawing/2016/ink" xmlns:am3d="http://schemas.microsoft.com/office/drawing/2017/model3d" xmlns:o="urn:schemas-microsoft-com:office:office" xmlns:r="http://schemas.openxmlformats.org/officeDocument/2006/relationships" xmlns:m="http://schemas.openxmlformats.org/officeDocument/2006/math" xmlns:v="urn:schemas-microsoft-com:vml" xmlns:wp14="http://schemas.microsoft.com/office/word/2010/wordprocessingDrawing" xmlns:wp="http://schemas.openxmlformats.org/drawingml/2006/wordprocessingDrawing" xmlns:w10="urn:schemas-microsoft-com:office:word" xmlns:w="http://schemas.openxmlformats.org/wordprocessingml/2006/main" xmlns:w14="http://schemas.microsoft.com/office/word/2010/wordml" xmlns:w15="http://schemas.microsoft.com/office/word/2012/wordml" xmlns:w16cex="http://schemas.microsoft.com/office/word/2018/wordml/cex" xmlns:w16cid="http://schemas.microsoft.com/office/word/2016/wordml/cid" xmlns:w16="http://schemas.microsoft.com/office/word/2018/wordml" xmlns:w16se="http://schemas.microsoft.com/office/word/2015/wordml/symex" xmlns:wpg="http://schemas.microsoft.com/office/word/2010/wordprocessingGroup" xmlns:wpi="http://schemas.microsoft.com/office/word/2010/wordprocessingInk" xmlns:wne="http://schemas.microsoft.com/office/word/2006/wordml" xmlns:wps="http://schemas.microsoft.com/office/word/2010/wordprocessingShape" mc:Ignorable="w14 w15 w16se w16cid w16 w16cex wp14">
   <w:abstractNum w:abstractNumId="0" w15:restartNumberingAfterBreak="0">
+    <w:nsid w:val="115404AB"/>
+    <w:multiLevelType w:val="hybridMultilevel"/>
+    <w:tmpl w:val="999C8748"/>
+    <w:lvl w:ilvl="0" w:tplc="0409000F">
+      <w:start w:val="1"/>
+      <w:numFmt w:val="decimal"/>
+      <w:lvlText w:val="%1."/>
+      <w:lvlJc w:val="left"/>
+      <w:pPr>
+        <w:ind w:left="720" w:hanging="360"/>
+      </w:pPr>
+      <w:rPr>
+        <w:rFonts w:hint="default"/>
+      </w:rPr>
+    </w:lvl>
+    <w:lvl w:ilvl="1" w:tplc="04090019" w:tentative="1">
+      <w:start w:val="1"/>
+      <w:numFmt w:val="lowerLetter"/>
+      <w:lvlText w:val="%2."/>
+      <w:lvlJc w:val="left"/>
+      <w:pPr>
+        <w:ind w:left="1440" w:hanging="360"/>
+      </w:pPr>
+    </w:lvl>
+    <w:lvl w:ilvl="2" w:tplc="0409001B" w:tentative="1">
+      <w:start w:val="1"/>
+      <w:numFmt w:val="lowerRoman"/>
+      <w:lvlText w:val="%3."/>
+      <w:lvlJc w:val="right"/>
+      <w:pPr>
+        <w:ind w:left="2160" w:hanging="180"/>
+      </w:pPr>
+    </w:lvl>
+    <w:lvl w:ilvl="3" w:tplc="0409000F" w:tentative="1">
+      <w:start w:val="1"/>
+      <w:numFmt w:val="decimal"/>
+      <w:lvlText w:val="%4."/>
+      <w:lvlJc w:val="left"/>
+      <w:pPr>
+        <w:ind w:left="2880" w:hanging="360"/>
+      </w:pPr>
+    </w:lvl>
+    <w:lvl w:ilvl="4" w:tplc="04090019" w:tentative="1">
+      <w:start w:val="1"/>
+      <w:numFmt w:val="lowerLetter"/>
+      <w:lvlText w:val="%5."/>
+      <w:lvlJc w:val="left"/>
+      <w:pPr>
+        <w:ind w:left="3600" w:hanging="360"/>
+      </w:pPr>
+    </w:lvl>
+    <w:lvl w:ilvl="5" w:tplc="0409001B" w:tentative="1">
+      <w:start w:val="1"/>
+      <w:numFmt w:val="lowerRoman"/>
+      <w:lvlText w:val="%6."/>
+      <w:lvlJc w:val="right"/>
+      <w:pPr>
+        <w:ind w:left="4320" w:hanging="180"/>
+      </w:pPr>
+    </w:lvl>
+    <w:lvl w:ilvl="6" w:tplc="0409000F" w:tentative="1">
+      <w:start w:val="1"/>
+      <w:numFmt w:val="decimal"/>
+      <w:lvlText w:val="%7."/>
+      <w:lvlJc w:val="left"/>
+      <w:pPr>
+        <w:ind w:left="5040" w:hanging="360"/>
+      </w:pPr>
+    </w:lvl>
+    <w:lvl w:ilvl="7" w:tplc="04090019" w:tentative="1">
+      <w:start w:val="1"/>
+      <w:numFmt w:val="lowerLetter"/>
+      <w:lvlText w:val="%8."/>
+      <w:lvlJc w:val="left"/>
+      <w:pPr>
+        <w:ind w:left="5760" w:hanging="360"/>
+      </w:pPr>
+    </w:lvl>
+    <w:lvl w:ilvl="8" w:tplc="0409001B" w:tentative="1">
+      <w:start w:val="1"/>
+      <w:numFmt w:val="lowerRoman"/>
+      <w:lvlText w:val="%9."/>
+      <w:lvlJc w:val="right"/>
+      <w:pPr>
+        <w:ind w:left="6480" w:hanging="180"/>
+      </w:pPr>
+    </w:lvl>
+  </w:abstractNum>
+  <w:abstractNum w:abstractNumId="1" w15:restartNumberingAfterBreak="0">
+    <w:nsid w:val="6A88292F"/>
+    <w:multiLevelType w:val="hybridMultilevel"/>
+    <w:tmpl w:val="A656A524"/>
+    <w:lvl w:ilvl="0" w:tplc="549E9A08">
+      <w:start w:val="1"/>
+      <w:numFmt w:val="decimal"/>
+      <w:lvlText w:val="%1."/>
+      <w:lvlJc w:val="left"/>
+      <w:pPr>
+        <w:ind w:left="1080" w:hanging="360"/>
+      </w:pPr>
+      <w:rPr>
+        <w:rFonts w:hint="default"/>
+      </w:rPr>
+    </w:lvl>
+    <w:lvl w:ilvl="1" w:tplc="04090019" w:tentative="1">
+      <w:start w:val="1"/>
+      <w:numFmt w:val="lowerLetter"/>
+      <w:lvlText w:val="%2."/>
+      <w:lvlJc w:val="left"/>
+      <w:pPr>
+        <w:ind w:left="1800" w:hanging="360"/>
+      </w:pPr>
+    </w:lvl>
+    <w:lvl w:ilvl="2" w:tplc="0409001B" w:tentative="1">
+      <w:start w:val="1"/>
+      <w:numFmt w:val="lowerRoman"/>
+      <w:lvlText w:val="%3."/>
+      <w:lvlJc w:val="right"/>
+      <w:pPr>
+        <w:ind w:left="2520" w:hanging="180"/>
+      </w:pPr>
+    </w:lvl>
+    <w:lvl w:ilvl="3" w:tplc="0409000F" w:tentative="1">
+      <w:start w:val="1"/>
+      <w:numFmt w:val="decimal"/>
+      <w:lvlText w:val="%4."/>
+      <w:lvlJc w:val="left"/>
+      <w:pPr>
+        <w:ind w:left="3240" w:hanging="360"/>
+      </w:pPr>
+    </w:lvl>
+    <w:lvl w:ilvl="4" w:tplc="04090019" w:tentative="1">
+      <w:start w:val="1"/>
+      <w:numFmt w:val="lowerLetter"/>
+      <w:lvlText w:val="%5."/>
+      <w:lvlJc w:val="left"/>
+      <w:pPr>
+        <w:ind w:left="3960" w:hanging="360"/>
+      </w:pPr>
+    </w:lvl>
+    <w:lvl w:ilvl="5" w:tplc="0409001B" w:tentative="1">
+      <w:start w:val="1"/>
+      <w:numFmt w:val="lowerRoman"/>
+      <w:lvlText w:val="%6."/>
+      <w:lvlJc w:val="right"/>
+      <w:pPr>
+        <w:ind w:left="4680" w:hanging="180"/>
+      </w:pPr>
+    </w:lvl>
+    <w:lvl w:ilvl="6" w:tplc="0409000F" w:tentative="1">
+      <w:start w:val="1"/>
+      <w:numFmt w:val="decimal"/>
+      <w:lvlText w:val="%7."/>
+      <w:lvlJc w:val="left"/>
+      <w:pPr>
+        <w:ind w:left="5400" w:hanging="360"/>
+      </w:pPr>
+    </w:lvl>
+    <w:lvl w:ilvl="7" w:tplc="04090019" w:tentative="1">
+      <w:start w:val="1"/>
+      <w:numFmt w:val="lowerLetter"/>
+      <w:lvlText w:val="%8."/>
+      <w:lvlJc w:val="left"/>
+      <w:pPr>
+        <w:ind w:left="6120" w:hanging="360"/>
+      </w:pPr>
+    </w:lvl>
+    <w:lvl w:ilvl="8" w:tplc="0409001B" w:tentative="1">
+      <w:start w:val="1"/>
+      <w:numFmt w:val="lowerRoman"/>
+      <w:lvlText w:val="%9."/>
+      <w:lvlJc w:val="right"/>
+      <w:pPr>
+        <w:ind w:left="6840" w:hanging="180"/>
+      </w:pPr>
+    </w:lvl>
+  </w:abstractNum>
+  <w:abstractNum w:abstractNumId="2" w15:restartNumberingAfterBreak="0">
     <w:nsid w:val="71517FCB"/>
     <w:multiLevelType w:val="hybridMultilevel"/>
     <w:tmpl w:val="382C61B2"/>
@@ -267,6 +592,12 @@
     </w:lvl>
   </w:abstractNum>
   <w:num w:numId="1">
+    <w:abstractNumId w:val="2"/>
+  </w:num>
+  <w:num w:numId="2">
+    <w:abstractNumId w:val="1"/>
+  </w:num>
+  <w:num w:numId="3">
     <w:abstractNumId w:val="0"/>
   </w:num>
 </w:numbering>

</xml_diff>